<commit_message>
Feb 21, 2025, 7:25 AM
</commit_message>
<xml_diff>
--- a/SCHOOL/DE_10_T23/DE_10_T23.docx
+++ b/SCHOOL/DE_10_T23/DE_10_T23.docx
@@ -1,21 +1,7 @@
 
 <file path=word/document.xml><?xml version="1.0" encoding="utf-8"?>
-<w:document xmlns:wpc="http://schemas.microsoft.com/office/word/2010/wordprocessingCanvas" xmlns:cx="http://schemas.microsoft.com/office/drawing/2014/chartex" xmlns:mc="http://schemas.openxmlformats.org/markup-compatibility/2006" xmlns:o="urn:schemas-microsoft-com:office:office" xmlns:r="http://schemas.openxmlformats.org/officeDocument/2006/relationships" xmlns:m="http://schemas.openxmlformats.org/officeDocument/2006/math" xmlns:v="urn:schemas-microsoft-com:vml" xmlns:wp14="http://schemas.microsoft.com/office/word/2010/wordprocessingDrawing" xmlns:wp="http://schemas.openxmlformats.org/drawingml/2006/wordprocessingDrawing" xmlns:w10="urn:schemas-microsoft-com:office:word" xmlns:w="http://schemas.openxmlformats.org/wordprocessingml/2006/main" xmlns:w14="http://schemas.microsoft.com/office/word/2010/wordml" xmlns:w15="http://schemas.microsoft.com/office/word/2012/wordml" xmlns:w16se="http://schemas.microsoft.com/office/word/2015/wordml/symex" xmlns:wpg="http://schemas.microsoft.com/office/word/2010/wordprocessingGroup" xmlns:wpi="http://schemas.microsoft.com/office/word/2010/wordprocessingInk" xmlns:wne="http://schemas.microsoft.com/office/word/2006/wordml" xmlns:wps="http://schemas.microsoft.com/office/word/2010/wordprocessingShape" mc:Ignorable="w14 w15 w16se wp14">
+<w:document xmlns:wpc="http://schemas.microsoft.com/office/word/2010/wordprocessingCanvas" xmlns:cx="http://schemas.microsoft.com/office/drawing/2014/chartex" xmlns:cx1="http://schemas.microsoft.com/office/drawing/2015/9/8/chartex" xmlns:cx2="http://schemas.microsoft.com/office/drawing/2015/10/21/chartex" xmlns:cx3="http://schemas.microsoft.com/office/drawing/2016/5/9/chartex" xmlns:cx4="http://schemas.microsoft.com/office/drawing/2016/5/10/chartex" xmlns:cx5="http://schemas.microsoft.com/office/drawing/2016/5/11/chartex" xmlns:cx6="http://schemas.microsoft.com/office/drawing/2016/5/12/chartex" xmlns:cx7="http://schemas.microsoft.com/office/drawing/2016/5/13/chartex" xmlns:cx8="http://schemas.microsoft.com/office/drawing/2016/5/14/chartex" xmlns:mc="http://schemas.openxmlformats.org/markup-compatibility/2006" xmlns:aink="http://schemas.microsoft.com/office/drawing/2016/ink" xmlns:am3d="http://schemas.microsoft.com/office/drawing/2017/model3d" xmlns:o="urn:schemas-microsoft-com:office:office" xmlns:oel="http://schemas.microsoft.com/office/2019/extlst" xmlns:r="http://schemas.openxmlformats.org/officeDocument/2006/relationships" xmlns:m="http://schemas.openxmlformats.org/officeDocument/2006/math" xmlns:v="urn:schemas-microsoft-com:vml" xmlns:wp14="http://schemas.microsoft.com/office/word/2010/wordprocessingDrawing" xmlns:wp="http://schemas.openxmlformats.org/drawingml/2006/wordprocessingDrawing" xmlns:w10="urn:schemas-microsoft-com:office:word" xmlns:w="http://schemas.openxmlformats.org/wordprocessingml/2006/main" xmlns:w14="http://schemas.microsoft.com/office/word/2010/wordml" xmlns:w15="http://schemas.microsoft.com/office/word/2012/wordml" xmlns:w16cex="http://schemas.microsoft.com/office/word/2018/wordml/cex" xmlns:w16cid="http://schemas.microsoft.com/office/word/2016/wordml/cid" xmlns:w16="http://schemas.microsoft.com/office/word/2018/wordml" xmlns:w16du="http://schemas.microsoft.com/office/word/2023/wordml/word16du" xmlns:w16sdtdh="http://schemas.microsoft.com/office/word/2020/wordml/sdtdatahash" xmlns:w16se="http://schemas.microsoft.com/office/word/2015/wordml/symex" xmlns:wpg="http://schemas.microsoft.com/office/word/2010/wordprocessingGroup" xmlns:wpi="http://schemas.microsoft.com/office/word/2010/wordprocessingInk" xmlns:wne="http://schemas.microsoft.com/office/word/2006/wordml" xmlns:wps="http://schemas.microsoft.com/office/word/2010/wordprocessingShape" mc:Ignorable="w14 w15 w16se w16cid w16 w16cex w16sdtdh w16du wp14">
   <w:body>
-    <w:p>
-      <w:pPr>
-        <w:spacing w:after="0"/>
-        <w:rPr>
-          <w:b/>
-        </w:rPr>
-      </w:pPr>
-      <w:r>
-        <w:rPr>
-          <w:b/>
-        </w:rPr>
-        <w:t>ĐỀ:</w:t>
-      </w:r>
-    </w:p>
     <w:p>
       <w:pPr>
         <w:spacing w:after="0"/>
@@ -1587,8 +1573,14 @@
         <w:rPr>
           <w:color w:val="auto"/>
         </w:rPr>
+        <w:t xml:space="preserve">Thành phố Newtown đang tiến hành quy hoạch một khu dân cư mới nhằm thúc đẩy sự phát triển kinh </w:t>
+      </w:r>
+      <w:r>
+        <w:rPr>
+          <w:color w:val="auto"/>
+        </w:rPr>
         <w:lastRenderedPageBreak/>
-        <w:t xml:space="preserve">Thành phố Newtown đang tiến hành quy hoạch một khu dân cư mới nhằm thúc đẩy sự phát triển kinh tế của thành phố. Bản đồ vùng quy hoạch của thành phố bao gồm </w:t>
+        <w:t xml:space="preserve">tế của thành phố. Bản đồ vùng quy hoạch của thành phố bao gồm </w:t>
       </w:r>
       <m:oMath>
         <m:r>
@@ -2814,8 +2806,6 @@
           <w:bCs/>
         </w:rPr>
       </w:pPr>
-      <w:bookmarkStart w:id="1" w:name="_GoBack"/>
-      <w:bookmarkEnd w:id="1"/>
     </w:p>
     <w:sectPr>
       <w:headerReference w:type="even" r:id="rId7"/>
@@ -2832,7 +2822,7 @@
 </file>
 
 <file path=word/endnotes.xml><?xml version="1.0" encoding="utf-8"?>
-<w:endnotes xmlns:wpc="http://schemas.microsoft.com/office/word/2010/wordprocessingCanvas" xmlns:cx="http://schemas.microsoft.com/office/drawing/2014/chartex" xmlns:mc="http://schemas.openxmlformats.org/markup-compatibility/2006" xmlns:o="urn:schemas-microsoft-com:office:office" xmlns:r="http://schemas.openxmlformats.org/officeDocument/2006/relationships" xmlns:m="http://schemas.openxmlformats.org/officeDocument/2006/math" xmlns:v="urn:schemas-microsoft-com:vml" xmlns:wp14="http://schemas.microsoft.com/office/word/2010/wordprocessingDrawing" xmlns:wp="http://schemas.openxmlformats.org/drawingml/2006/wordprocessingDrawing" xmlns:w10="urn:schemas-microsoft-com:office:word" xmlns:w="http://schemas.openxmlformats.org/wordprocessingml/2006/main" xmlns:w14="http://schemas.microsoft.com/office/word/2010/wordml" xmlns:w15="http://schemas.microsoft.com/office/word/2012/wordml" xmlns:w16se="http://schemas.microsoft.com/office/word/2015/wordml/symex" xmlns:wpg="http://schemas.microsoft.com/office/word/2010/wordprocessingGroup" xmlns:wpi="http://schemas.microsoft.com/office/word/2010/wordprocessingInk" xmlns:wne="http://schemas.microsoft.com/office/word/2006/wordml" xmlns:wps="http://schemas.microsoft.com/office/word/2010/wordprocessingShape" mc:Ignorable="w14 w15 w16se wp14">
+<w:endnotes xmlns:wpc="http://schemas.microsoft.com/office/word/2010/wordprocessingCanvas" xmlns:cx="http://schemas.microsoft.com/office/drawing/2014/chartex" xmlns:cx1="http://schemas.microsoft.com/office/drawing/2015/9/8/chartex" xmlns:cx2="http://schemas.microsoft.com/office/drawing/2015/10/21/chartex" xmlns:cx3="http://schemas.microsoft.com/office/drawing/2016/5/9/chartex" xmlns:cx4="http://schemas.microsoft.com/office/drawing/2016/5/10/chartex" xmlns:cx5="http://schemas.microsoft.com/office/drawing/2016/5/11/chartex" xmlns:cx6="http://schemas.microsoft.com/office/drawing/2016/5/12/chartex" xmlns:cx7="http://schemas.microsoft.com/office/drawing/2016/5/13/chartex" xmlns:cx8="http://schemas.microsoft.com/office/drawing/2016/5/14/chartex" xmlns:mc="http://schemas.openxmlformats.org/markup-compatibility/2006" xmlns:aink="http://schemas.microsoft.com/office/drawing/2016/ink" xmlns:am3d="http://schemas.microsoft.com/office/drawing/2017/model3d" xmlns:o="urn:schemas-microsoft-com:office:office" xmlns:oel="http://schemas.microsoft.com/office/2019/extlst" xmlns:r="http://schemas.openxmlformats.org/officeDocument/2006/relationships" xmlns:m="http://schemas.openxmlformats.org/officeDocument/2006/math" xmlns:v="urn:schemas-microsoft-com:vml" xmlns:wp14="http://schemas.microsoft.com/office/word/2010/wordprocessingDrawing" xmlns:wp="http://schemas.openxmlformats.org/drawingml/2006/wordprocessingDrawing" xmlns:w10="urn:schemas-microsoft-com:office:word" xmlns:w="http://schemas.openxmlformats.org/wordprocessingml/2006/main" xmlns:w14="http://schemas.microsoft.com/office/word/2010/wordml" xmlns:w15="http://schemas.microsoft.com/office/word/2012/wordml" xmlns:w16cex="http://schemas.microsoft.com/office/word/2018/wordml/cex" xmlns:w16cid="http://schemas.microsoft.com/office/word/2016/wordml/cid" xmlns:w16="http://schemas.microsoft.com/office/word/2018/wordml" xmlns:w16du="http://schemas.microsoft.com/office/word/2023/wordml/word16du" xmlns:w16sdtdh="http://schemas.microsoft.com/office/word/2020/wordml/sdtdatahash" xmlns:w16se="http://schemas.microsoft.com/office/word/2015/wordml/symex" xmlns:wpg="http://schemas.microsoft.com/office/word/2010/wordprocessingGroup" xmlns:wpi="http://schemas.microsoft.com/office/word/2010/wordprocessingInk" xmlns:wne="http://schemas.microsoft.com/office/word/2006/wordml" xmlns:wps="http://schemas.microsoft.com/office/word/2010/wordprocessingShape" mc:Ignorable="w14 w15 w16se w16cid w16 w16cex w16sdtdh w16du wp14">
   <w:endnote w:type="separator" w:id="-1">
     <w:p>
       <w:pPr>
@@ -2857,7 +2847,7 @@
 </file>
 
 <file path=word/footer1.xml><?xml version="1.0" encoding="utf-8"?>
-<w:ftr xmlns:wpc="http://schemas.microsoft.com/office/word/2010/wordprocessingCanvas" xmlns:cx="http://schemas.microsoft.com/office/drawing/2014/chartex" xmlns:mc="http://schemas.openxmlformats.org/markup-compatibility/2006" xmlns:o="urn:schemas-microsoft-com:office:office" xmlns:r="http://schemas.openxmlformats.org/officeDocument/2006/relationships" xmlns:m="http://schemas.openxmlformats.org/officeDocument/2006/math" xmlns:v="urn:schemas-microsoft-com:vml" xmlns:wp14="http://schemas.microsoft.com/office/word/2010/wordprocessingDrawing" xmlns:wp="http://schemas.openxmlformats.org/drawingml/2006/wordprocessingDrawing" xmlns:w10="urn:schemas-microsoft-com:office:word" xmlns:w="http://schemas.openxmlformats.org/wordprocessingml/2006/main" xmlns:w14="http://schemas.microsoft.com/office/word/2010/wordml" xmlns:w15="http://schemas.microsoft.com/office/word/2012/wordml" xmlns:w16se="http://schemas.microsoft.com/office/word/2015/wordml/symex" xmlns:wpg="http://schemas.microsoft.com/office/word/2010/wordprocessingGroup" xmlns:wpi="http://schemas.microsoft.com/office/word/2010/wordprocessingInk" xmlns:wne="http://schemas.microsoft.com/office/word/2006/wordml" xmlns:wps="http://schemas.microsoft.com/office/word/2010/wordprocessingShape" mc:Ignorable="w14 w15 w16se wp14">
+<w:ftr xmlns:wpc="http://schemas.microsoft.com/office/word/2010/wordprocessingCanvas" xmlns:cx="http://schemas.microsoft.com/office/drawing/2014/chartex" xmlns:cx1="http://schemas.microsoft.com/office/drawing/2015/9/8/chartex" xmlns:cx2="http://schemas.microsoft.com/office/drawing/2015/10/21/chartex" xmlns:cx3="http://schemas.microsoft.com/office/drawing/2016/5/9/chartex" xmlns:cx4="http://schemas.microsoft.com/office/drawing/2016/5/10/chartex" xmlns:cx5="http://schemas.microsoft.com/office/drawing/2016/5/11/chartex" xmlns:cx6="http://schemas.microsoft.com/office/drawing/2016/5/12/chartex" xmlns:cx7="http://schemas.microsoft.com/office/drawing/2016/5/13/chartex" xmlns:cx8="http://schemas.microsoft.com/office/drawing/2016/5/14/chartex" xmlns:mc="http://schemas.openxmlformats.org/markup-compatibility/2006" xmlns:aink="http://schemas.microsoft.com/office/drawing/2016/ink" xmlns:am3d="http://schemas.microsoft.com/office/drawing/2017/model3d" xmlns:o="urn:schemas-microsoft-com:office:office" xmlns:oel="http://schemas.microsoft.com/office/2019/extlst" xmlns:r="http://schemas.openxmlformats.org/officeDocument/2006/relationships" xmlns:m="http://schemas.openxmlformats.org/officeDocument/2006/math" xmlns:v="urn:schemas-microsoft-com:vml" xmlns:wp14="http://schemas.microsoft.com/office/word/2010/wordprocessingDrawing" xmlns:wp="http://schemas.openxmlformats.org/drawingml/2006/wordprocessingDrawing" xmlns:w10="urn:schemas-microsoft-com:office:word" xmlns:w="http://schemas.openxmlformats.org/wordprocessingml/2006/main" xmlns:w14="http://schemas.microsoft.com/office/word/2010/wordml" xmlns:w15="http://schemas.microsoft.com/office/word/2012/wordml" xmlns:w16cex="http://schemas.microsoft.com/office/word/2018/wordml/cex" xmlns:w16cid="http://schemas.microsoft.com/office/word/2016/wordml/cid" xmlns:w16="http://schemas.microsoft.com/office/word/2018/wordml" xmlns:w16du="http://schemas.microsoft.com/office/word/2023/wordml/word16du" xmlns:w16sdtdh="http://schemas.microsoft.com/office/word/2020/wordml/sdtdatahash" xmlns:w16se="http://schemas.microsoft.com/office/word/2015/wordml/symex" xmlns:wpg="http://schemas.microsoft.com/office/word/2010/wordprocessingGroup" xmlns:wpi="http://schemas.microsoft.com/office/word/2010/wordprocessingInk" xmlns:wne="http://schemas.microsoft.com/office/word/2006/wordml" xmlns:wps="http://schemas.microsoft.com/office/word/2010/wordprocessingShape" mc:Ignorable="w14 w15 w16se w16cid w16 w16cex w16sdtdh w16du wp14">
   <w:p>
     <w:pPr>
       <w:pStyle w:val="Footer"/>
@@ -2919,7 +2909,7 @@
 </file>
 
 <file path=word/footnotes.xml><?xml version="1.0" encoding="utf-8"?>
-<w:footnotes xmlns:wpc="http://schemas.microsoft.com/office/word/2010/wordprocessingCanvas" xmlns:cx="http://schemas.microsoft.com/office/drawing/2014/chartex" xmlns:mc="http://schemas.openxmlformats.org/markup-compatibility/2006" xmlns:o="urn:schemas-microsoft-com:office:office" xmlns:r="http://schemas.openxmlformats.org/officeDocument/2006/relationships" xmlns:m="http://schemas.openxmlformats.org/officeDocument/2006/math" xmlns:v="urn:schemas-microsoft-com:vml" xmlns:wp14="http://schemas.microsoft.com/office/word/2010/wordprocessingDrawing" xmlns:wp="http://schemas.openxmlformats.org/drawingml/2006/wordprocessingDrawing" xmlns:w10="urn:schemas-microsoft-com:office:word" xmlns:w="http://schemas.openxmlformats.org/wordprocessingml/2006/main" xmlns:w14="http://schemas.microsoft.com/office/word/2010/wordml" xmlns:w15="http://schemas.microsoft.com/office/word/2012/wordml" xmlns:w16se="http://schemas.microsoft.com/office/word/2015/wordml/symex" xmlns:wpg="http://schemas.microsoft.com/office/word/2010/wordprocessingGroup" xmlns:wpi="http://schemas.microsoft.com/office/word/2010/wordprocessingInk" xmlns:wne="http://schemas.microsoft.com/office/word/2006/wordml" xmlns:wps="http://schemas.microsoft.com/office/word/2010/wordprocessingShape" mc:Ignorable="w14 w15 w16se wp14">
+<w:footnotes xmlns:wpc="http://schemas.microsoft.com/office/word/2010/wordprocessingCanvas" xmlns:cx="http://schemas.microsoft.com/office/drawing/2014/chartex" xmlns:cx1="http://schemas.microsoft.com/office/drawing/2015/9/8/chartex" xmlns:cx2="http://schemas.microsoft.com/office/drawing/2015/10/21/chartex" xmlns:cx3="http://schemas.microsoft.com/office/drawing/2016/5/9/chartex" xmlns:cx4="http://schemas.microsoft.com/office/drawing/2016/5/10/chartex" xmlns:cx5="http://schemas.microsoft.com/office/drawing/2016/5/11/chartex" xmlns:cx6="http://schemas.microsoft.com/office/drawing/2016/5/12/chartex" xmlns:cx7="http://schemas.microsoft.com/office/drawing/2016/5/13/chartex" xmlns:cx8="http://schemas.microsoft.com/office/drawing/2016/5/14/chartex" xmlns:mc="http://schemas.openxmlformats.org/markup-compatibility/2006" xmlns:aink="http://schemas.microsoft.com/office/drawing/2016/ink" xmlns:am3d="http://schemas.microsoft.com/office/drawing/2017/model3d" xmlns:o="urn:schemas-microsoft-com:office:office" xmlns:oel="http://schemas.microsoft.com/office/2019/extlst" xmlns:r="http://schemas.openxmlformats.org/officeDocument/2006/relationships" xmlns:m="http://schemas.openxmlformats.org/officeDocument/2006/math" xmlns:v="urn:schemas-microsoft-com:vml" xmlns:wp14="http://schemas.microsoft.com/office/word/2010/wordprocessingDrawing" xmlns:wp="http://schemas.openxmlformats.org/drawingml/2006/wordprocessingDrawing" xmlns:w10="urn:schemas-microsoft-com:office:word" xmlns:w="http://schemas.openxmlformats.org/wordprocessingml/2006/main" xmlns:w14="http://schemas.microsoft.com/office/word/2010/wordml" xmlns:w15="http://schemas.microsoft.com/office/word/2012/wordml" xmlns:w16cex="http://schemas.microsoft.com/office/word/2018/wordml/cex" xmlns:w16cid="http://schemas.microsoft.com/office/word/2016/wordml/cid" xmlns:w16="http://schemas.microsoft.com/office/word/2018/wordml" xmlns:w16du="http://schemas.microsoft.com/office/word/2023/wordml/word16du" xmlns:w16sdtdh="http://schemas.microsoft.com/office/word/2020/wordml/sdtdatahash" xmlns:w16se="http://schemas.microsoft.com/office/word/2015/wordml/symex" xmlns:wpg="http://schemas.microsoft.com/office/word/2010/wordprocessingGroup" xmlns:wpi="http://schemas.microsoft.com/office/word/2010/wordprocessingInk" xmlns:wne="http://schemas.microsoft.com/office/word/2006/wordml" xmlns:wps="http://schemas.microsoft.com/office/word/2010/wordprocessingShape" mc:Ignorable="w14 w15 w16se w16cid w16 w16cex w16sdtdh w16du wp14">
   <w:footnote w:type="separator" w:id="-1">
     <w:p>
       <w:pPr>
@@ -2944,7 +2934,7 @@
 </file>
 
 <file path=word/header1.xml><?xml version="1.0" encoding="utf-8"?>
-<w:hdr xmlns:wpc="http://schemas.microsoft.com/office/word/2010/wordprocessingCanvas" xmlns:cx="http://schemas.microsoft.com/office/drawing/2014/chartex" xmlns:mc="http://schemas.openxmlformats.org/markup-compatibility/2006" xmlns:o="urn:schemas-microsoft-com:office:office" xmlns:r="http://schemas.openxmlformats.org/officeDocument/2006/relationships" xmlns:m="http://schemas.openxmlformats.org/officeDocument/2006/math" xmlns:v="urn:schemas-microsoft-com:vml" xmlns:wp14="http://schemas.microsoft.com/office/word/2010/wordprocessingDrawing" xmlns:wp="http://schemas.openxmlformats.org/drawingml/2006/wordprocessingDrawing" xmlns:w10="urn:schemas-microsoft-com:office:word" xmlns:w="http://schemas.openxmlformats.org/wordprocessingml/2006/main" xmlns:w14="http://schemas.microsoft.com/office/word/2010/wordml" xmlns:w15="http://schemas.microsoft.com/office/word/2012/wordml" xmlns:w16se="http://schemas.microsoft.com/office/word/2015/wordml/symex" xmlns:wpg="http://schemas.microsoft.com/office/word/2010/wordprocessingGroup" xmlns:wpi="http://schemas.microsoft.com/office/word/2010/wordprocessingInk" xmlns:wne="http://schemas.microsoft.com/office/word/2006/wordml" xmlns:wps="http://schemas.microsoft.com/office/word/2010/wordprocessingShape" mc:Ignorable="w14 w15 w16se wp14">
+<w:hdr xmlns:wpc="http://schemas.microsoft.com/office/word/2010/wordprocessingCanvas" xmlns:cx="http://schemas.microsoft.com/office/drawing/2014/chartex" xmlns:cx1="http://schemas.microsoft.com/office/drawing/2015/9/8/chartex" xmlns:cx2="http://schemas.microsoft.com/office/drawing/2015/10/21/chartex" xmlns:cx3="http://schemas.microsoft.com/office/drawing/2016/5/9/chartex" xmlns:cx4="http://schemas.microsoft.com/office/drawing/2016/5/10/chartex" xmlns:cx5="http://schemas.microsoft.com/office/drawing/2016/5/11/chartex" xmlns:cx6="http://schemas.microsoft.com/office/drawing/2016/5/12/chartex" xmlns:cx7="http://schemas.microsoft.com/office/drawing/2016/5/13/chartex" xmlns:cx8="http://schemas.microsoft.com/office/drawing/2016/5/14/chartex" xmlns:mc="http://schemas.openxmlformats.org/markup-compatibility/2006" xmlns:aink="http://schemas.microsoft.com/office/drawing/2016/ink" xmlns:am3d="http://schemas.microsoft.com/office/drawing/2017/model3d" xmlns:o="urn:schemas-microsoft-com:office:office" xmlns:oel="http://schemas.microsoft.com/office/2019/extlst" xmlns:r="http://schemas.openxmlformats.org/officeDocument/2006/relationships" xmlns:m="http://schemas.openxmlformats.org/officeDocument/2006/math" xmlns:v="urn:schemas-microsoft-com:vml" xmlns:wp14="http://schemas.microsoft.com/office/word/2010/wordprocessingDrawing" xmlns:wp="http://schemas.openxmlformats.org/drawingml/2006/wordprocessingDrawing" xmlns:w10="urn:schemas-microsoft-com:office:word" xmlns:w="http://schemas.openxmlformats.org/wordprocessingml/2006/main" xmlns:w14="http://schemas.microsoft.com/office/word/2010/wordml" xmlns:w15="http://schemas.microsoft.com/office/word/2012/wordml" xmlns:w16cex="http://schemas.microsoft.com/office/word/2018/wordml/cex" xmlns:w16cid="http://schemas.microsoft.com/office/word/2016/wordml/cid" xmlns:w16="http://schemas.microsoft.com/office/word/2018/wordml" xmlns:w16du="http://schemas.microsoft.com/office/word/2023/wordml/word16du" xmlns:w16sdtdh="http://schemas.microsoft.com/office/word/2020/wordml/sdtdatahash" xmlns:w16se="http://schemas.microsoft.com/office/word/2015/wordml/symex" xmlns:wpg="http://schemas.microsoft.com/office/word/2010/wordprocessingGroup" xmlns:wpi="http://schemas.microsoft.com/office/word/2010/wordprocessingInk" xmlns:wne="http://schemas.microsoft.com/office/word/2006/wordml" xmlns:wps="http://schemas.microsoft.com/office/word/2010/wordprocessingShape" mc:Ignorable="w14 w15 w16se w16cid w16 w16cex w16sdtdh w16du wp14">
   <w:p>
     <w:pPr>
       <w:pStyle w:val="Header"/>
@@ -2954,7 +2944,7 @@
 </file>
 
 <file path=word/header2.xml><?xml version="1.0" encoding="utf-8"?>
-<w:hdr xmlns:wpc="http://schemas.microsoft.com/office/word/2010/wordprocessingCanvas" xmlns:cx="http://schemas.microsoft.com/office/drawing/2014/chartex" xmlns:mc="http://schemas.openxmlformats.org/markup-compatibility/2006" xmlns:o="urn:schemas-microsoft-com:office:office" xmlns:r="http://schemas.openxmlformats.org/officeDocument/2006/relationships" xmlns:m="http://schemas.openxmlformats.org/officeDocument/2006/math" xmlns:v="urn:schemas-microsoft-com:vml" xmlns:wp14="http://schemas.microsoft.com/office/word/2010/wordprocessingDrawing" xmlns:wp="http://schemas.openxmlformats.org/drawingml/2006/wordprocessingDrawing" xmlns:w10="urn:schemas-microsoft-com:office:word" xmlns:w="http://schemas.openxmlformats.org/wordprocessingml/2006/main" xmlns:w14="http://schemas.microsoft.com/office/word/2010/wordml" xmlns:w15="http://schemas.microsoft.com/office/word/2012/wordml" xmlns:w16se="http://schemas.microsoft.com/office/word/2015/wordml/symex" xmlns:wpg="http://schemas.microsoft.com/office/word/2010/wordprocessingGroup" xmlns:wpi="http://schemas.microsoft.com/office/word/2010/wordprocessingInk" xmlns:wne="http://schemas.microsoft.com/office/word/2006/wordml" xmlns:wps="http://schemas.microsoft.com/office/word/2010/wordprocessingShape" mc:Ignorable="w14 w15 w16se wp14">
+<w:hdr xmlns:wpc="http://schemas.microsoft.com/office/word/2010/wordprocessingCanvas" xmlns:cx="http://schemas.microsoft.com/office/drawing/2014/chartex" xmlns:cx1="http://schemas.microsoft.com/office/drawing/2015/9/8/chartex" xmlns:cx2="http://schemas.microsoft.com/office/drawing/2015/10/21/chartex" xmlns:cx3="http://schemas.microsoft.com/office/drawing/2016/5/9/chartex" xmlns:cx4="http://schemas.microsoft.com/office/drawing/2016/5/10/chartex" xmlns:cx5="http://schemas.microsoft.com/office/drawing/2016/5/11/chartex" xmlns:cx6="http://schemas.microsoft.com/office/drawing/2016/5/12/chartex" xmlns:cx7="http://schemas.microsoft.com/office/drawing/2016/5/13/chartex" xmlns:cx8="http://schemas.microsoft.com/office/drawing/2016/5/14/chartex" xmlns:mc="http://schemas.openxmlformats.org/markup-compatibility/2006" xmlns:aink="http://schemas.microsoft.com/office/drawing/2016/ink" xmlns:am3d="http://schemas.microsoft.com/office/drawing/2017/model3d" xmlns:o="urn:schemas-microsoft-com:office:office" xmlns:oel="http://schemas.microsoft.com/office/2019/extlst" xmlns:r="http://schemas.openxmlformats.org/officeDocument/2006/relationships" xmlns:m="http://schemas.openxmlformats.org/officeDocument/2006/math" xmlns:v="urn:schemas-microsoft-com:vml" xmlns:wp14="http://schemas.microsoft.com/office/word/2010/wordprocessingDrawing" xmlns:wp="http://schemas.openxmlformats.org/drawingml/2006/wordprocessingDrawing" xmlns:w10="urn:schemas-microsoft-com:office:word" xmlns:w="http://schemas.openxmlformats.org/wordprocessingml/2006/main" xmlns:w14="http://schemas.microsoft.com/office/word/2010/wordml" xmlns:w15="http://schemas.microsoft.com/office/word/2012/wordml" xmlns:w16cex="http://schemas.microsoft.com/office/word/2018/wordml/cex" xmlns:w16cid="http://schemas.microsoft.com/office/word/2016/wordml/cid" xmlns:w16="http://schemas.microsoft.com/office/word/2018/wordml" xmlns:w16du="http://schemas.microsoft.com/office/word/2023/wordml/word16du" xmlns:w16sdtdh="http://schemas.microsoft.com/office/word/2020/wordml/sdtdatahash" xmlns:w16se="http://schemas.microsoft.com/office/word/2015/wordml/symex" xmlns:wpg="http://schemas.microsoft.com/office/word/2010/wordprocessingGroup" xmlns:wpi="http://schemas.microsoft.com/office/word/2010/wordprocessingInk" xmlns:wne="http://schemas.microsoft.com/office/word/2006/wordml" xmlns:wps="http://schemas.microsoft.com/office/word/2010/wordprocessingShape" mc:Ignorable="w14 w15 w16se w16cid w16 w16cex w16sdtdh w16du wp14">
   <w:p>
     <w:pPr>
       <w:pStyle w:val="Header"/>
@@ -2964,7 +2954,7 @@
 </file>
 
 <file path=word/header3.xml><?xml version="1.0" encoding="utf-8"?>
-<w:hdr xmlns:wpc="http://schemas.microsoft.com/office/word/2010/wordprocessingCanvas" xmlns:cx="http://schemas.microsoft.com/office/drawing/2014/chartex" xmlns:mc="http://schemas.openxmlformats.org/markup-compatibility/2006" xmlns:o="urn:schemas-microsoft-com:office:office" xmlns:r="http://schemas.openxmlformats.org/officeDocument/2006/relationships" xmlns:m="http://schemas.openxmlformats.org/officeDocument/2006/math" xmlns:v="urn:schemas-microsoft-com:vml" xmlns:wp14="http://schemas.microsoft.com/office/word/2010/wordprocessingDrawing" xmlns:wp="http://schemas.openxmlformats.org/drawingml/2006/wordprocessingDrawing" xmlns:w10="urn:schemas-microsoft-com:office:word" xmlns:w="http://schemas.openxmlformats.org/wordprocessingml/2006/main" xmlns:w14="http://schemas.microsoft.com/office/word/2010/wordml" xmlns:w15="http://schemas.microsoft.com/office/word/2012/wordml" xmlns:w16se="http://schemas.microsoft.com/office/word/2015/wordml/symex" xmlns:wpg="http://schemas.microsoft.com/office/word/2010/wordprocessingGroup" xmlns:wpi="http://schemas.microsoft.com/office/word/2010/wordprocessingInk" xmlns:wne="http://schemas.microsoft.com/office/word/2006/wordml" xmlns:wps="http://schemas.microsoft.com/office/word/2010/wordprocessingShape" mc:Ignorable="w14 w15 w16se wp14">
+<w:hdr xmlns:wpc="http://schemas.microsoft.com/office/word/2010/wordprocessingCanvas" xmlns:cx="http://schemas.microsoft.com/office/drawing/2014/chartex" xmlns:cx1="http://schemas.microsoft.com/office/drawing/2015/9/8/chartex" xmlns:cx2="http://schemas.microsoft.com/office/drawing/2015/10/21/chartex" xmlns:cx3="http://schemas.microsoft.com/office/drawing/2016/5/9/chartex" xmlns:cx4="http://schemas.microsoft.com/office/drawing/2016/5/10/chartex" xmlns:cx5="http://schemas.microsoft.com/office/drawing/2016/5/11/chartex" xmlns:cx6="http://schemas.microsoft.com/office/drawing/2016/5/12/chartex" xmlns:cx7="http://schemas.microsoft.com/office/drawing/2016/5/13/chartex" xmlns:cx8="http://schemas.microsoft.com/office/drawing/2016/5/14/chartex" xmlns:mc="http://schemas.openxmlformats.org/markup-compatibility/2006" xmlns:aink="http://schemas.microsoft.com/office/drawing/2016/ink" xmlns:am3d="http://schemas.microsoft.com/office/drawing/2017/model3d" xmlns:o="urn:schemas-microsoft-com:office:office" xmlns:oel="http://schemas.microsoft.com/office/2019/extlst" xmlns:r="http://schemas.openxmlformats.org/officeDocument/2006/relationships" xmlns:m="http://schemas.openxmlformats.org/officeDocument/2006/math" xmlns:v="urn:schemas-microsoft-com:vml" xmlns:wp14="http://schemas.microsoft.com/office/word/2010/wordprocessingDrawing" xmlns:wp="http://schemas.openxmlformats.org/drawingml/2006/wordprocessingDrawing" xmlns:w10="urn:schemas-microsoft-com:office:word" xmlns:w="http://schemas.openxmlformats.org/wordprocessingml/2006/main" xmlns:w14="http://schemas.microsoft.com/office/word/2010/wordml" xmlns:w15="http://schemas.microsoft.com/office/word/2012/wordml" xmlns:w16cex="http://schemas.microsoft.com/office/word/2018/wordml/cex" xmlns:w16cid="http://schemas.microsoft.com/office/word/2016/wordml/cid" xmlns:w16="http://schemas.microsoft.com/office/word/2018/wordml" xmlns:w16du="http://schemas.microsoft.com/office/word/2023/wordml/word16du" xmlns:w16sdtdh="http://schemas.microsoft.com/office/word/2020/wordml/sdtdatahash" xmlns:w16se="http://schemas.microsoft.com/office/word/2015/wordml/symex" xmlns:wpg="http://schemas.microsoft.com/office/word/2010/wordprocessingGroup" xmlns:wpi="http://schemas.microsoft.com/office/word/2010/wordprocessingInk" xmlns:wne="http://schemas.microsoft.com/office/word/2006/wordml" xmlns:wps="http://schemas.microsoft.com/office/word/2010/wordprocessingShape" mc:Ignorable="w14 w15 w16se w16cid w16 w16cex w16sdtdh w16du wp14">
   <w:p>
     <w:pPr>
       <w:pStyle w:val="Header"/>
@@ -2974,7 +2964,7 @@
 </file>
 
 <file path=word/numbering.xml><?xml version="1.0" encoding="utf-8"?>
-<w:numbering xmlns:wpc="http://schemas.microsoft.com/office/word/2010/wordprocessingCanvas" xmlns:cx="http://schemas.microsoft.com/office/drawing/2014/chartex" xmlns:mc="http://schemas.openxmlformats.org/markup-compatibility/2006" xmlns:o="urn:schemas-microsoft-com:office:office" xmlns:r="http://schemas.openxmlformats.org/officeDocument/2006/relationships" xmlns:m="http://schemas.openxmlformats.org/officeDocument/2006/math" xmlns:v="urn:schemas-microsoft-com:vml" xmlns:wp14="http://schemas.microsoft.com/office/word/2010/wordprocessingDrawing" xmlns:wp="http://schemas.openxmlformats.org/drawingml/2006/wordprocessingDrawing" xmlns:w10="urn:schemas-microsoft-com:office:word" xmlns:w="http://schemas.openxmlformats.org/wordprocessingml/2006/main" xmlns:w14="http://schemas.microsoft.com/office/word/2010/wordml" xmlns:w15="http://schemas.microsoft.com/office/word/2012/wordml" xmlns:w16se="http://schemas.microsoft.com/office/word/2015/wordml/symex" xmlns:wpg="http://schemas.microsoft.com/office/word/2010/wordprocessingGroup" xmlns:wpi="http://schemas.microsoft.com/office/word/2010/wordprocessingInk" xmlns:wne="http://schemas.microsoft.com/office/word/2006/wordml" xmlns:wps="http://schemas.microsoft.com/office/word/2010/wordprocessingShape" mc:Ignorable="w14 w15 w16se wp14">
+<w:numbering xmlns:wpc="http://schemas.microsoft.com/office/word/2010/wordprocessingCanvas" xmlns:cx="http://schemas.microsoft.com/office/drawing/2014/chartex" xmlns:cx1="http://schemas.microsoft.com/office/drawing/2015/9/8/chartex" xmlns:cx2="http://schemas.microsoft.com/office/drawing/2015/10/21/chartex" xmlns:cx3="http://schemas.microsoft.com/office/drawing/2016/5/9/chartex" xmlns:cx4="http://schemas.microsoft.com/office/drawing/2016/5/10/chartex" xmlns:cx5="http://schemas.microsoft.com/office/drawing/2016/5/11/chartex" xmlns:cx6="http://schemas.microsoft.com/office/drawing/2016/5/12/chartex" xmlns:cx7="http://schemas.microsoft.com/office/drawing/2016/5/13/chartex" xmlns:cx8="http://schemas.microsoft.com/office/drawing/2016/5/14/chartex" xmlns:mc="http://schemas.openxmlformats.org/markup-compatibility/2006" xmlns:aink="http://schemas.microsoft.com/office/drawing/2016/ink" xmlns:am3d="http://schemas.microsoft.com/office/drawing/2017/model3d" xmlns:o="urn:schemas-microsoft-com:office:office" xmlns:oel="http://schemas.microsoft.com/office/2019/extlst" xmlns:r="http://schemas.openxmlformats.org/officeDocument/2006/relationships" xmlns:m="http://schemas.openxmlformats.org/officeDocument/2006/math" xmlns:v="urn:schemas-microsoft-com:vml" xmlns:wp14="http://schemas.microsoft.com/office/word/2010/wordprocessingDrawing" xmlns:wp="http://schemas.openxmlformats.org/drawingml/2006/wordprocessingDrawing" xmlns:w10="urn:schemas-microsoft-com:office:word" xmlns:w="http://schemas.openxmlformats.org/wordprocessingml/2006/main" xmlns:w14="http://schemas.microsoft.com/office/word/2010/wordml" xmlns:w15="http://schemas.microsoft.com/office/word/2012/wordml" xmlns:w16cex="http://schemas.microsoft.com/office/word/2018/wordml/cex" xmlns:w16cid="http://schemas.microsoft.com/office/word/2016/wordml/cid" xmlns:w16="http://schemas.microsoft.com/office/word/2018/wordml" xmlns:w16du="http://schemas.microsoft.com/office/word/2023/wordml/word16du" xmlns:w16sdtdh="http://schemas.microsoft.com/office/word/2020/wordml/sdtdatahash" xmlns:w16se="http://schemas.microsoft.com/office/word/2015/wordml/symex" xmlns:wpg="http://schemas.microsoft.com/office/word/2010/wordprocessingGroup" xmlns:wpi="http://schemas.microsoft.com/office/word/2010/wordprocessingInk" xmlns:wne="http://schemas.microsoft.com/office/word/2006/wordml" xmlns:wps="http://schemas.microsoft.com/office/word/2010/wordprocessingShape" mc:Ignorable="w14 w15 w16se w16cid w16 w16cex w16sdtdh w16du wp14">
   <w:abstractNum w:abstractNumId="0" w15:restartNumberingAfterBreak="0">
     <w:nsid w:val="09E71F1E"/>
     <w:multiLevelType w:val="hybridMultilevel"/>
@@ -5721,83 +5711,83 @@
       </w:rPr>
     </w:lvl>
   </w:abstractNum>
-  <w:num w:numId="1">
+  <w:num w:numId="1" w16cid:durableId="1173448563">
     <w:abstractNumId w:val="8"/>
   </w:num>
-  <w:num w:numId="2">
+  <w:num w:numId="2" w16cid:durableId="1917588142">
     <w:abstractNumId w:val="17"/>
   </w:num>
-  <w:num w:numId="3">
+  <w:num w:numId="3" w16cid:durableId="202988145">
     <w:abstractNumId w:val="12"/>
   </w:num>
-  <w:num w:numId="4">
+  <w:num w:numId="4" w16cid:durableId="203951564">
     <w:abstractNumId w:val="21"/>
   </w:num>
-  <w:num w:numId="5">
+  <w:num w:numId="5" w16cid:durableId="1202085465">
     <w:abstractNumId w:val="11"/>
   </w:num>
-  <w:num w:numId="6">
+  <w:num w:numId="6" w16cid:durableId="754596061">
     <w:abstractNumId w:val="15"/>
   </w:num>
-  <w:num w:numId="7">
+  <w:num w:numId="7" w16cid:durableId="1868062401">
     <w:abstractNumId w:val="3"/>
   </w:num>
-  <w:num w:numId="8">
+  <w:num w:numId="8" w16cid:durableId="1541701051">
     <w:abstractNumId w:val="1"/>
   </w:num>
-  <w:num w:numId="9">
+  <w:num w:numId="9" w16cid:durableId="442386335">
     <w:abstractNumId w:val="2"/>
   </w:num>
-  <w:num w:numId="10">
+  <w:num w:numId="10" w16cid:durableId="349187580">
     <w:abstractNumId w:val="20"/>
   </w:num>
-  <w:num w:numId="11">
+  <w:num w:numId="11" w16cid:durableId="498351626">
     <w:abstractNumId w:val="13"/>
   </w:num>
-  <w:num w:numId="12">
+  <w:num w:numId="12" w16cid:durableId="484858861">
     <w:abstractNumId w:val="0"/>
   </w:num>
-  <w:num w:numId="13">
+  <w:num w:numId="13" w16cid:durableId="697199982">
     <w:abstractNumId w:val="18"/>
   </w:num>
-  <w:num w:numId="14">
+  <w:num w:numId="14" w16cid:durableId="767316683">
     <w:abstractNumId w:val="4"/>
   </w:num>
-  <w:num w:numId="15">
+  <w:num w:numId="15" w16cid:durableId="802888306">
     <w:abstractNumId w:val="6"/>
   </w:num>
-  <w:num w:numId="16">
+  <w:num w:numId="16" w16cid:durableId="1999920213">
     <w:abstractNumId w:val="5"/>
   </w:num>
-  <w:num w:numId="17">
+  <w:num w:numId="17" w16cid:durableId="824316389">
     <w:abstractNumId w:val="10"/>
   </w:num>
-  <w:num w:numId="18">
+  <w:num w:numId="18" w16cid:durableId="1242180296">
     <w:abstractNumId w:val="22"/>
   </w:num>
-  <w:num w:numId="19">
+  <w:num w:numId="19" w16cid:durableId="1757243168">
     <w:abstractNumId w:val="14"/>
   </w:num>
-  <w:num w:numId="20">
+  <w:num w:numId="20" w16cid:durableId="179242283">
     <w:abstractNumId w:val="9"/>
   </w:num>
-  <w:num w:numId="21">
+  <w:num w:numId="21" w16cid:durableId="1189609679">
     <w:abstractNumId w:val="19"/>
   </w:num>
-  <w:num w:numId="22">
+  <w:num w:numId="22" w16cid:durableId="48308400">
     <w:abstractNumId w:val="7"/>
   </w:num>
-  <w:num w:numId="23">
+  <w:num w:numId="23" w16cid:durableId="1221747527">
     <w:abstractNumId w:val="23"/>
   </w:num>
-  <w:num w:numId="24">
+  <w:num w:numId="24" w16cid:durableId="1707948573">
     <w:abstractNumId w:val="16"/>
   </w:num>
 </w:numbering>
 </file>
 
 <file path=word/styles.xml><?xml version="1.0" encoding="utf-8"?>
-<w:styles xmlns:mc="http://schemas.openxmlformats.org/markup-compatibility/2006" xmlns:r="http://schemas.openxmlformats.org/officeDocument/2006/relationships" xmlns:w="http://schemas.openxmlformats.org/wordprocessingml/2006/main" xmlns:w14="http://schemas.microsoft.com/office/word/2010/wordml" xmlns:w15="http://schemas.microsoft.com/office/word/2012/wordml" xmlns:w16se="http://schemas.microsoft.com/office/word/2015/wordml/symex" mc:Ignorable="w14 w15 w16se">
+<w:styles xmlns:mc="http://schemas.openxmlformats.org/markup-compatibility/2006" xmlns:r="http://schemas.openxmlformats.org/officeDocument/2006/relationships" xmlns:w="http://schemas.openxmlformats.org/wordprocessingml/2006/main" xmlns:w14="http://schemas.microsoft.com/office/word/2010/wordml" xmlns:w15="http://schemas.microsoft.com/office/word/2012/wordml" xmlns:w16cex="http://schemas.microsoft.com/office/word/2018/wordml/cex" xmlns:w16cid="http://schemas.microsoft.com/office/word/2016/wordml/cid" xmlns:w16="http://schemas.microsoft.com/office/word/2018/wordml" xmlns:w16du="http://schemas.microsoft.com/office/word/2023/wordml/word16du" xmlns:w16sdtdh="http://schemas.microsoft.com/office/word/2020/wordml/sdtdatahash" xmlns:w16se="http://schemas.microsoft.com/office/word/2015/wordml/symex" mc:Ignorable="w14 w15 w16se w16cid w16 w16cex w16sdtdh w16du">
   <w:docDefaults>
     <w:rPrDefault>
       <w:rPr>
@@ -5813,7 +5803,7 @@
       </w:pPr>
     </w:pPrDefault>
   </w:docDefaults>
-  <w:latentStyles w:defLockedState="0" w:defUIPriority="99" w:defSemiHidden="0" w:defUnhideWhenUsed="0" w:defQFormat="0" w:count="371">
+  <w:latentStyles w:defLockedState="0" w:defUIPriority="99" w:defSemiHidden="0" w:defUnhideWhenUsed="0" w:defQFormat="0" w:count="376">
     <w:lsdException w:name="Normal" w:uiPriority="0" w:qFormat="1"/>
     <w:lsdException w:name="heading 1" w:uiPriority="9" w:qFormat="1"/>
     <w:lsdException w:name="heading 2" w:semiHidden="1" w:uiPriority="9" w:unhideWhenUsed="1" w:qFormat="1"/>
@@ -6185,6 +6175,11 @@
     <w:lsdException w:name="List Table 5 Dark Accent 6" w:uiPriority="50"/>
     <w:lsdException w:name="List Table 6 Colorful Accent 6" w:uiPriority="51"/>
     <w:lsdException w:name="List Table 7 Colorful Accent 6" w:uiPriority="52"/>
+    <w:lsdException w:name="Mention" w:semiHidden="1" w:unhideWhenUsed="1"/>
+    <w:lsdException w:name="Smart Hyperlink" w:semiHidden="1" w:unhideWhenUsed="1"/>
+    <w:lsdException w:name="Hashtag" w:semiHidden="1" w:unhideWhenUsed="1"/>
+    <w:lsdException w:name="Unresolved Mention" w:semiHidden="1" w:unhideWhenUsed="1"/>
+    <w:lsdException w:name="Smart Link" w:semiHidden="1" w:unhideWhenUsed="1"/>
   </w:latentStyles>
   <w:style w:type="paragraph" w:default="1" w:styleId="Normal">
     <w:name w:val="Normal"/>

</xml_diff>